<commit_message>
LINK TO n8n ADDED
</commit_message>
<xml_diff>
--- a/Q2-practical.docx
+++ b/Q2-practical.docx
@@ -16,7 +16,6 @@
       </w:pPr>
       <w:r>
         <w:rPr>
-          <w:rFonts w:ascii="Liberation Serif" w:hAnsi="Liberation Serif"/>
           <w:sz w:val="24"/>
           <w:szCs w:val="24"/>
         </w:rPr>
@@ -26,13 +25,16 @@
     <w:p>
       <w:pPr>
         <w:sectPr>
-          <w:headerReference w:type="default" r:id="rId2"/>
+          <w:headerReference w:type="even" r:id="rId2"/>
+          <w:headerReference w:type="default" r:id="rId3"/>
+          <w:headerReference w:type="first" r:id="rId4"/>
           <w:type w:val="nextPage"/>
           <w:pgSz w:w="11906" w:h="16838"/>
           <w:pgMar w:left="1134" w:right="1134" w:gutter="0" w:header="1134" w:top="2383" w:footer="0" w:bottom="1134"/>
           <w:pgNumType w:fmt="decimal"/>
           <w:formProt w:val="false"/>
           <w:textDirection w:val="lrTb"/>
+          <w:docGrid w:type="default" w:linePitch="100" w:charSpace="0"/>
         </w:sectPr>
       </w:pPr>
     </w:p>
@@ -51,7 +53,6 @@
       </w:pPr>
       <w:r>
         <w:rPr>
-          <w:rFonts w:ascii="Liberation Serif" w:hAnsi="Liberation Serif"/>
           <w:sz w:val="24"/>
           <w:szCs w:val="24"/>
         </w:rPr>
@@ -59,7 +60,6 @@
       </w:r>
       <w:r>
         <w:rPr>
-          <w:rFonts w:ascii="Liberation Serif" w:hAnsi="Liberation Serif"/>
           <w:b/>
           <w:sz w:val="24"/>
           <w:szCs w:val="24"/>
@@ -68,7 +68,6 @@
       </w:r>
       <w:r>
         <w:rPr>
-          <w:rFonts w:ascii="Liberation Serif" w:hAnsi="Liberation Serif"/>
           <w:sz w:val="24"/>
           <w:szCs w:val="24"/>
         </w:rPr>
@@ -76,7 +75,6 @@
       </w:r>
       <w:r>
         <w:rPr>
-          <w:rFonts w:ascii="Liberation Serif" w:hAnsi="Liberation Serif"/>
           <w:b/>
           <w:bCs/>
           <w:sz w:val="24"/>
@@ -86,7 +84,6 @@
       </w:r>
       <w:r>
         <w:rPr>
-          <w:rFonts w:ascii="Liberation Serif" w:hAnsi="Liberation Serif"/>
           <w:sz w:val="24"/>
           <w:szCs w:val="24"/>
         </w:rPr>
@@ -94,7 +91,6 @@
       </w:r>
       <w:r>
         <w:rPr>
-          <w:rFonts w:ascii="Liberation Serif" w:hAnsi="Liberation Serif"/>
           <w:b/>
           <w:bCs/>
           <w:sz w:val="24"/>
@@ -104,7 +100,6 @@
       </w:r>
       <w:r>
         <w:rPr>
-          <w:rFonts w:ascii="Liberation Serif" w:hAnsi="Liberation Serif"/>
           <w:sz w:val="24"/>
           <w:szCs w:val="24"/>
         </w:rPr>
@@ -112,7 +107,6 @@
       </w:r>
       <w:r>
         <w:rPr>
-          <w:rFonts w:ascii="Liberation Serif" w:hAnsi="Liberation Serif"/>
           <w:b/>
           <w:bCs/>
           <w:sz w:val="24"/>
@@ -122,7 +116,6 @@
       </w:r>
       <w:r>
         <w:rPr>
-          <w:rFonts w:ascii="Liberation Serif" w:hAnsi="Liberation Serif"/>
           <w:sz w:val="24"/>
           <w:szCs w:val="24"/>
         </w:rPr>
@@ -144,7 +137,6 @@
       </w:pPr>
       <w:r>
         <w:rPr>
-          <w:rFonts w:ascii="Liberation Serif" w:hAnsi="Liberation Serif"/>
           <w:sz w:val="24"/>
           <w:szCs w:val="24"/>
         </w:rPr>
@@ -165,7 +157,6 @@
       </w:pPr>
       <w:r>
         <w:rPr>
-          <w:rFonts w:ascii="Liberation Serif" w:hAnsi="Liberation Serif"/>
           <w:sz w:val="24"/>
           <w:szCs w:val="24"/>
         </w:rPr>
@@ -187,7 +178,6 @@
       </w:pPr>
       <w:r>
         <w:rPr>
-          <w:rFonts w:ascii="Liberation Serif" w:hAnsi="Liberation Serif"/>
           <w:sz w:val="24"/>
           <w:szCs w:val="24"/>
         </w:rPr>
@@ -195,7 +185,6 @@
       </w:r>
       <w:r>
         <w:rPr>
-          <w:rFonts w:ascii="Liberation Serif" w:hAnsi="Liberation Serif"/>
           <w:b/>
           <w:sz w:val="24"/>
           <w:szCs w:val="24"/>
@@ -204,7 +193,6 @@
       </w:r>
       <w:r>
         <w:rPr>
-          <w:rFonts w:ascii="Liberation Serif" w:hAnsi="Liberation Serif"/>
           <w:sz w:val="24"/>
           <w:szCs w:val="24"/>
         </w:rPr>
@@ -214,6 +202,10 @@
     <w:p>
       <w:pPr>
         <w:pStyle w:val="Heading4"/>
+        <w:numPr>
+          <w:ilvl w:val="3"/>
+          <w:numId w:val="1"/>
+        </w:numPr>
         <w:bidi w:val="0"/>
         <w:spacing w:lineRule="auto" w:line="276" w:before="0" w:after="120"/>
         <w:ind w:hanging="0" w:start="0" w:end="0"/>
@@ -250,7 +242,6 @@
           <w:ilvl w:val="1"/>
           <w:numId w:val="2"/>
         </w:numPr>
-        <w:pBdr/>
         <w:tabs>
           <w:tab w:val="clear" w:pos="709"/>
           <w:tab w:val="left" w:pos="1418" w:leader="none"/>
@@ -267,7 +258,6 @@
       </w:pPr>
       <w:r>
         <w:rPr>
-          <w:rFonts w:ascii="Liberation Serif" w:hAnsi="Liberation Serif"/>
           <w:b/>
           <w:sz w:val="24"/>
           <w:szCs w:val="24"/>
@@ -276,7 +266,6 @@
       </w:r>
       <w:r>
         <w:rPr>
-          <w:rFonts w:ascii="Liberation Serif" w:hAnsi="Liberation Serif"/>
           <w:sz w:val="24"/>
           <w:szCs w:val="24"/>
         </w:rPr>
@@ -284,7 +273,6 @@
       </w:r>
       <w:r>
         <w:rPr>
-          <w:rFonts w:ascii="Liberation Serif" w:hAnsi="Liberation Serif"/>
           <w:b/>
           <w:sz w:val="24"/>
           <w:szCs w:val="24"/>
@@ -293,7 +281,6 @@
       </w:r>
       <w:r>
         <w:rPr>
-          <w:rFonts w:ascii="Liberation Serif" w:hAnsi="Liberation Serif"/>
           <w:sz w:val="24"/>
           <w:szCs w:val="24"/>
         </w:rPr>
@@ -307,7 +294,6 @@
           <w:ilvl w:val="1"/>
           <w:numId w:val="2"/>
         </w:numPr>
-        <w:pBdr/>
         <w:tabs>
           <w:tab w:val="clear" w:pos="709"/>
           <w:tab w:val="left" w:pos="1418" w:leader="none"/>
@@ -324,7 +310,6 @@
       </w:pPr>
       <w:r>
         <w:rPr>
-          <w:rFonts w:ascii="Liberation Serif" w:hAnsi="Liberation Serif"/>
           <w:b/>
           <w:sz w:val="24"/>
           <w:szCs w:val="24"/>
@@ -333,7 +318,6 @@
       </w:r>
       <w:r>
         <w:rPr>
-          <w:rFonts w:ascii="Liberation Serif" w:hAnsi="Liberation Serif"/>
           <w:sz w:val="24"/>
           <w:szCs w:val="24"/>
         </w:rPr>
@@ -341,7 +325,6 @@
       </w:r>
       <w:r>
         <w:rPr>
-          <w:rFonts w:ascii="Liberation Serif" w:hAnsi="Liberation Serif"/>
           <w:b/>
           <w:sz w:val="24"/>
           <w:szCs w:val="24"/>
@@ -350,7 +333,6 @@
       </w:r>
       <w:r>
         <w:rPr>
-          <w:rFonts w:ascii="Liberation Serif" w:hAnsi="Liberation Serif"/>
           <w:sz w:val="24"/>
           <w:szCs w:val="24"/>
         </w:rPr>
@@ -358,7 +340,6 @@
       </w:r>
       <w:r>
         <w:rPr>
-          <w:rFonts w:ascii="Liberation Serif" w:hAnsi="Liberation Serif"/>
           <w:b/>
           <w:sz w:val="24"/>
           <w:szCs w:val="24"/>
@@ -367,7 +348,6 @@
       </w:r>
       <w:r>
         <w:rPr>
-          <w:rFonts w:ascii="Liberation Serif" w:hAnsi="Liberation Serif"/>
           <w:sz w:val="24"/>
           <w:szCs w:val="24"/>
         </w:rPr>
@@ -381,7 +361,6 @@
           <w:ilvl w:val="1"/>
           <w:numId w:val="2"/>
         </w:numPr>
-        <w:pBdr/>
         <w:tabs>
           <w:tab w:val="clear" w:pos="709"/>
           <w:tab w:val="left" w:pos="1418" w:leader="none"/>
@@ -398,7 +377,6 @@
       </w:pPr>
       <w:r>
         <w:rPr>
-          <w:rFonts w:ascii="Liberation Serif" w:hAnsi="Liberation Serif"/>
           <w:b/>
           <w:sz w:val="24"/>
           <w:szCs w:val="24"/>
@@ -407,27 +385,10 @@
       </w:r>
       <w:r>
         <w:rPr>
-          <w:rFonts w:ascii="Liberation Serif" w:hAnsi="Liberation Serif"/>
-          <w:sz w:val="24"/>
-          <w:szCs w:val="24"/>
-        </w:rPr>
-        <w:t xml:space="preserve"> Triggers a maintenance work order in the MES only when a failure probability threshold (e.g., &gt;</w:t>
-      </w:r>
-      <w:r>
-        <w:rPr>
-          <w:rFonts w:ascii="Liberation Serif" w:hAnsi="Liberation Serif"/>
-          <w:sz w:val="24"/>
-          <w:szCs w:val="24"/>
-        </w:rPr>
-        <w:t>70</w:t>
-      </w:r>
-      <w:r>
-        <w:rPr>
-          <w:rFonts w:ascii="Liberation Serif" w:hAnsi="Liberation Serif"/>
-          <w:sz w:val="24"/>
-          <w:szCs w:val="24"/>
-        </w:rPr>
-        <w:t>%) is crossed, allowing maintenance to be scheduled during planned breaks.</w:t>
+          <w:sz w:val="24"/>
+          <w:szCs w:val="24"/>
+        </w:rPr>
+        <w:t xml:space="preserve"> Triggers a maintenance work order in the MES only when a failure probability threshold (e.g., &gt;70%) is crossed, allowing maintenance to be scheduled during planned breaks.</w:t>
       </w:r>
     </w:p>
     <w:p>
@@ -473,7 +434,6 @@
           <w:ilvl w:val="1"/>
           <w:numId w:val="3"/>
         </w:numPr>
-        <w:pBdr/>
         <w:tabs>
           <w:tab w:val="clear" w:pos="709"/>
           <w:tab w:val="left" w:pos="1418" w:leader="none"/>
@@ -490,7 +450,6 @@
       </w:pPr>
       <w:r>
         <w:rPr>
-          <w:rFonts w:ascii="Liberation Serif" w:hAnsi="Liberation Serif"/>
           <w:b/>
           <w:sz w:val="24"/>
           <w:szCs w:val="24"/>
@@ -499,7 +458,6 @@
       </w:r>
       <w:r>
         <w:rPr>
-          <w:rFonts w:ascii="Liberation Serif" w:hAnsi="Liberation Serif"/>
           <w:sz w:val="24"/>
           <w:szCs w:val="24"/>
         </w:rPr>
@@ -507,7 +465,6 @@
       </w:r>
       <w:r>
         <w:rPr>
-          <w:rFonts w:ascii="Liberation Serif" w:hAnsi="Liberation Serif"/>
           <w:b/>
           <w:sz w:val="24"/>
           <w:szCs w:val="24"/>
@@ -516,7 +473,6 @@
       </w:r>
       <w:r>
         <w:rPr>
-          <w:rFonts w:ascii="Liberation Serif" w:hAnsi="Liberation Serif"/>
           <w:sz w:val="24"/>
           <w:szCs w:val="24"/>
         </w:rPr>
@@ -530,7 +486,6 @@
           <w:ilvl w:val="1"/>
           <w:numId w:val="3"/>
         </w:numPr>
-        <w:pBdr/>
         <w:tabs>
           <w:tab w:val="clear" w:pos="709"/>
           <w:tab w:val="left" w:pos="1418" w:leader="none"/>
@@ -547,7 +502,6 @@
       </w:pPr>
       <w:r>
         <w:rPr>
-          <w:rFonts w:ascii="Liberation Serif" w:hAnsi="Liberation Serif"/>
           <w:b/>
           <w:sz w:val="24"/>
           <w:szCs w:val="24"/>
@@ -556,7 +510,6 @@
       </w:r>
       <w:r>
         <w:rPr>
-          <w:rFonts w:ascii="Liberation Serif" w:hAnsi="Liberation Serif"/>
           <w:sz w:val="24"/>
           <w:szCs w:val="24"/>
         </w:rPr>
@@ -564,7 +517,6 @@
       </w:r>
       <w:r>
         <w:rPr>
-          <w:rFonts w:ascii="Liberation Serif" w:hAnsi="Liberation Serif"/>
           <w:b/>
           <w:sz w:val="24"/>
           <w:szCs w:val="24"/>
@@ -573,7 +525,6 @@
       </w:r>
       <w:r>
         <w:rPr>
-          <w:rFonts w:ascii="Liberation Serif" w:hAnsi="Liberation Serif"/>
           <w:sz w:val="24"/>
           <w:szCs w:val="24"/>
         </w:rPr>
@@ -581,7 +532,6 @@
       </w:r>
       <w:r>
         <w:rPr>
-          <w:rFonts w:ascii="Liberation Serif" w:hAnsi="Liberation Serif"/>
           <w:b/>
           <w:sz w:val="24"/>
           <w:szCs w:val="24"/>
@@ -590,7 +540,6 @@
       </w:r>
       <w:r>
         <w:rPr>
-          <w:rFonts w:ascii="Liberation Serif" w:hAnsi="Liberation Serif"/>
           <w:sz w:val="24"/>
           <w:szCs w:val="24"/>
         </w:rPr>
@@ -604,7 +553,6 @@
           <w:ilvl w:val="1"/>
           <w:numId w:val="3"/>
         </w:numPr>
-        <w:pBdr/>
         <w:tabs>
           <w:tab w:val="clear" w:pos="709"/>
           <w:tab w:val="left" w:pos="1418" w:leader="none"/>
@@ -621,7 +569,6 @@
       </w:pPr>
       <w:r>
         <w:rPr>
-          <w:rFonts w:ascii="Liberation Serif" w:hAnsi="Liberation Serif"/>
           <w:b/>
           <w:sz w:val="24"/>
           <w:szCs w:val="24"/>
@@ -630,7 +577,6 @@
       </w:r>
       <w:r>
         <w:rPr>
-          <w:rFonts w:ascii="Liberation Serif" w:hAnsi="Liberation Serif"/>
           <w:sz w:val="24"/>
           <w:szCs w:val="24"/>
         </w:rPr>
@@ -638,7 +584,6 @@
       </w:r>
       <w:r>
         <w:rPr>
-          <w:rFonts w:ascii="Liberation Serif" w:hAnsi="Liberation Serif"/>
           <w:b/>
           <w:sz w:val="24"/>
           <w:szCs w:val="24"/>
@@ -647,7 +592,6 @@
       </w:r>
       <w:r>
         <w:rPr>
-          <w:rFonts w:ascii="Liberation Serif" w:hAnsi="Liberation Serif"/>
           <w:sz w:val="24"/>
           <w:szCs w:val="24"/>
         </w:rPr>
@@ -655,7 +599,6 @@
       </w:r>
       <w:r>
         <w:rPr>
-          <w:rFonts w:ascii="Liberation Serif" w:hAnsi="Liberation Serif"/>
           <w:b/>
           <w:sz w:val="24"/>
           <w:szCs w:val="24"/>
@@ -664,7 +607,6 @@
       </w:r>
       <w:r>
         <w:rPr>
-          <w:rFonts w:ascii="Liberation Serif" w:hAnsi="Liberation Serif"/>
           <w:sz w:val="24"/>
           <w:szCs w:val="24"/>
         </w:rPr>
@@ -714,7 +656,6 @@
           <w:ilvl w:val="1"/>
           <w:numId w:val="4"/>
         </w:numPr>
-        <w:pBdr/>
         <w:tabs>
           <w:tab w:val="clear" w:pos="709"/>
           <w:tab w:val="left" w:pos="1418" w:leader="none"/>
@@ -731,7 +672,6 @@
       </w:pPr>
       <w:r>
         <w:rPr>
-          <w:rFonts w:ascii="Liberation Serif" w:hAnsi="Liberation Serif"/>
           <w:b/>
           <w:sz w:val="24"/>
           <w:szCs w:val="24"/>
@@ -740,7 +680,6 @@
       </w:r>
       <w:r>
         <w:rPr>
-          <w:rFonts w:ascii="Liberation Serif" w:hAnsi="Liberation Serif"/>
           <w:sz w:val="24"/>
           <w:szCs w:val="24"/>
         </w:rPr>
@@ -748,7 +687,6 @@
       </w:r>
       <w:r>
         <w:rPr>
-          <w:rFonts w:ascii="Liberation Serif" w:hAnsi="Liberation Serif"/>
           <w:b/>
           <w:sz w:val="24"/>
           <w:szCs w:val="24"/>
@@ -757,7 +695,6 @@
       </w:r>
       <w:r>
         <w:rPr>
-          <w:rFonts w:ascii="Liberation Serif" w:hAnsi="Liberation Serif"/>
           <w:sz w:val="24"/>
           <w:szCs w:val="24"/>
         </w:rPr>
@@ -765,7 +702,6 @@
       </w:r>
       <w:r>
         <w:rPr>
-          <w:rFonts w:ascii="Liberation Serif" w:hAnsi="Liberation Serif"/>
           <w:b/>
           <w:sz w:val="24"/>
           <w:szCs w:val="24"/>
@@ -774,7 +710,6 @@
       </w:r>
       <w:r>
         <w:rPr>
-          <w:rFonts w:ascii="Liberation Serif" w:hAnsi="Liberation Serif"/>
           <w:sz w:val="24"/>
           <w:szCs w:val="24"/>
         </w:rPr>
@@ -788,7 +723,6 @@
           <w:ilvl w:val="1"/>
           <w:numId w:val="4"/>
         </w:numPr>
-        <w:pBdr/>
         <w:tabs>
           <w:tab w:val="clear" w:pos="709"/>
           <w:tab w:val="left" w:pos="1418" w:leader="none"/>
@@ -805,7 +739,6 @@
       </w:pPr>
       <w:r>
         <w:rPr>
-          <w:rFonts w:ascii="Liberation Serif" w:hAnsi="Liberation Serif"/>
           <w:b/>
           <w:sz w:val="24"/>
           <w:szCs w:val="24"/>
@@ -814,7 +747,6 @@
       </w:r>
       <w:r>
         <w:rPr>
-          <w:rFonts w:ascii="Liberation Serif" w:hAnsi="Liberation Serif"/>
           <w:sz w:val="24"/>
           <w:szCs w:val="24"/>
         </w:rPr>
@@ -822,7 +754,6 @@
       </w:r>
       <w:r>
         <w:rPr>
-          <w:rFonts w:ascii="Liberation Serif" w:hAnsi="Liberation Serif"/>
           <w:b/>
           <w:sz w:val="24"/>
           <w:szCs w:val="24"/>
@@ -831,7 +762,6 @@
       </w:r>
       <w:r>
         <w:rPr>
-          <w:rFonts w:ascii="Liberation Serif" w:hAnsi="Liberation Serif"/>
           <w:sz w:val="24"/>
           <w:szCs w:val="24"/>
         </w:rPr>
@@ -845,7 +775,6 @@
           <w:ilvl w:val="1"/>
           <w:numId w:val="4"/>
         </w:numPr>
-        <w:pBdr/>
         <w:tabs>
           <w:tab w:val="clear" w:pos="709"/>
           <w:tab w:val="left" w:pos="1418" w:leader="none"/>
@@ -862,7 +791,6 @@
       </w:pPr>
       <w:r>
         <w:rPr>
-          <w:rFonts w:ascii="Liberation Serif" w:hAnsi="Liberation Serif"/>
           <w:b/>
           <w:sz w:val="24"/>
           <w:szCs w:val="24"/>
@@ -871,7 +799,6 @@
       </w:r>
       <w:r>
         <w:rPr>
-          <w:rFonts w:ascii="Liberation Serif" w:hAnsi="Liberation Serif"/>
           <w:sz w:val="24"/>
           <w:szCs w:val="24"/>
         </w:rPr>
@@ -879,7 +806,6 @@
       </w:r>
       <w:r>
         <w:rPr>
-          <w:rFonts w:ascii="Liberation Serif" w:hAnsi="Liberation Serif"/>
           <w:b/>
           <w:sz w:val="24"/>
           <w:szCs w:val="24"/>
@@ -888,7 +814,6 @@
       </w:r>
       <w:r>
         <w:rPr>
-          <w:rFonts w:ascii="Liberation Serif" w:hAnsi="Liberation Serif"/>
           <w:sz w:val="24"/>
           <w:szCs w:val="24"/>
         </w:rPr>
@@ -902,7 +827,6 @@
           <w:ilvl w:val="0"/>
           <w:numId w:val="0"/>
         </w:numPr>
-        <w:pBdr/>
         <w:bidi w:val="0"/>
         <w:spacing w:lineRule="auto" w:line="276" w:before="0" w:after="140"/>
         <w:ind w:hanging="0" w:start="0" w:end="0"/>
@@ -915,7 +839,6 @@
       </w:pPr>
       <w:r>
         <w:rPr>
-          <w:rFonts w:ascii="Liberation Serif" w:hAnsi="Liberation Serif"/>
           <w:sz w:val="24"/>
           <w:szCs w:val="24"/>
         </w:rPr>
@@ -936,7 +859,6 @@
       </w:pPr>
       <w:r>
         <w:rPr>
-          <w:rFonts w:ascii="Liberation Serif" w:hAnsi="Liberation Serif"/>
           <w:sz w:val="24"/>
           <w:szCs w:val="24"/>
         </w:rPr>
@@ -958,7 +880,6 @@
       </w:pPr>
       <w:r>
         <w:rPr>
-          <w:rFonts w:ascii="Liberation Serif" w:hAnsi="Liberation Serif"/>
           <w:sz w:val="24"/>
           <w:szCs w:val="24"/>
         </w:rPr>
@@ -980,7 +901,6 @@
       </w:pPr>
       <w:r>
         <w:rPr>
-          <w:rFonts w:ascii="Liberation Serif" w:hAnsi="Liberation Serif"/>
           <w:sz w:val="24"/>
           <w:szCs w:val="24"/>
         </w:rPr>
@@ -1001,10 +921,10 @@
         </w:tblCellMar>
       </w:tblPr>
       <w:tblGrid>
-        <w:gridCol w:w="2290"/>
-        <w:gridCol w:w="1596"/>
-        <w:gridCol w:w="1500"/>
-        <w:gridCol w:w="2242"/>
+        <w:gridCol w:w="2289"/>
+        <w:gridCol w:w="1597"/>
+        <w:gridCol w:w="1499"/>
+        <w:gridCol w:w="2243"/>
         <w:gridCol w:w="2010"/>
       </w:tblGrid>
       <w:tr>
@@ -1013,7 +933,7 @@
         </w:trPr>
         <w:tc>
           <w:tcPr>
-            <w:tcW w:w="2290" w:type="dxa"/>
+            <w:tcW w:w="2289" w:type="dxa"/>
             <w:tcBorders>
               <w:top w:val="single" w:sz="2" w:space="0" w:color="000000"/>
               <w:start w:val="single" w:sz="2" w:space="0" w:color="000000"/>
@@ -1034,7 +954,6 @@
             <w:r>
               <w:rPr>
                 <w:rStyle w:val="Strong"/>
-                <w:rFonts w:ascii="Liberation Serif" w:hAnsi="Liberation Serif"/>
                 <w:sz w:val="24"/>
                 <w:szCs w:val="24"/>
               </w:rPr>
@@ -1044,7 +963,7 @@
         </w:tc>
         <w:tc>
           <w:tcPr>
-            <w:tcW w:w="1596" w:type="dxa"/>
+            <w:tcW w:w="1597" w:type="dxa"/>
             <w:tcBorders>
               <w:top w:val="single" w:sz="2" w:space="0" w:color="000000"/>
               <w:start w:val="single" w:sz="2" w:space="0" w:color="000000"/>
@@ -1065,7 +984,6 @@
             <w:r>
               <w:rPr>
                 <w:rStyle w:val="Strong"/>
-                <w:rFonts w:ascii="Liberation Serif" w:hAnsi="Liberation Serif"/>
                 <w:sz w:val="24"/>
                 <w:szCs w:val="24"/>
               </w:rPr>
@@ -1075,7 +993,7 @@
         </w:tc>
         <w:tc>
           <w:tcPr>
-            <w:tcW w:w="1500" w:type="dxa"/>
+            <w:tcW w:w="1499" w:type="dxa"/>
             <w:tcBorders>
               <w:top w:val="single" w:sz="2" w:space="0" w:color="000000"/>
               <w:start w:val="single" w:sz="2" w:space="0" w:color="000000"/>
@@ -1096,7 +1014,6 @@
             <w:r>
               <w:rPr>
                 <w:rStyle w:val="Strong"/>
-                <w:rFonts w:ascii="Liberation Serif" w:hAnsi="Liberation Serif"/>
                 <w:sz w:val="24"/>
                 <w:szCs w:val="24"/>
               </w:rPr>
@@ -1106,7 +1023,7 @@
         </w:tc>
         <w:tc>
           <w:tcPr>
-            <w:tcW w:w="2242" w:type="dxa"/>
+            <w:tcW w:w="2243" w:type="dxa"/>
             <w:tcBorders>
               <w:top w:val="single" w:sz="2" w:space="0" w:color="000000"/>
               <w:start w:val="single" w:sz="2" w:space="0" w:color="000000"/>
@@ -1127,7 +1044,6 @@
             <w:r>
               <w:rPr>
                 <w:rStyle w:val="Strong"/>
-                <w:rFonts w:ascii="Liberation Serif" w:hAnsi="Liberation Serif"/>
                 <w:sz w:val="24"/>
                 <w:szCs w:val="24"/>
               </w:rPr>
@@ -1158,7 +1074,6 @@
             <w:r>
               <w:rPr>
                 <w:rStyle w:val="Strong"/>
-                <w:rFonts w:ascii="Liberation Serif" w:hAnsi="Liberation Serif"/>
                 <w:sz w:val="24"/>
                 <w:szCs w:val="24"/>
               </w:rPr>
@@ -1171,7 +1086,7 @@
         <w:trPr/>
         <w:tc>
           <w:tcPr>
-            <w:tcW w:w="2290" w:type="dxa"/>
+            <w:tcW w:w="2289" w:type="dxa"/>
             <w:tcBorders>
               <w:top w:val="single" w:sz="2" w:space="0" w:color="000000"/>
               <w:start w:val="single" w:sz="2" w:space="0" w:color="000000"/>
@@ -1196,7 +1111,6 @@
             </w:pPr>
             <w:r>
               <w:rPr>
-                <w:rFonts w:ascii="Liberation Serif" w:hAnsi="Liberation Serif"/>
                 <w:b/>
                 <w:sz w:val="24"/>
                 <w:szCs w:val="24"/>
@@ -1207,7 +1121,7 @@
         </w:tc>
         <w:tc>
           <w:tcPr>
-            <w:tcW w:w="1596" w:type="dxa"/>
+            <w:tcW w:w="1597" w:type="dxa"/>
             <w:tcBorders>
               <w:top w:val="single" w:sz="2" w:space="0" w:color="000000"/>
               <w:start w:val="single" w:sz="2" w:space="0" w:color="000000"/>
@@ -1231,7 +1145,6 @@
             </w:pPr>
             <w:r>
               <w:rPr>
-                <w:rFonts w:ascii="Liberation Serif" w:hAnsi="Liberation Serif"/>
                 <w:sz w:val="24"/>
                 <w:szCs w:val="24"/>
               </w:rPr>
@@ -1241,7 +1154,7 @@
         </w:tc>
         <w:tc>
           <w:tcPr>
-            <w:tcW w:w="1500" w:type="dxa"/>
+            <w:tcW w:w="1499" w:type="dxa"/>
             <w:tcBorders>
               <w:top w:val="single" w:sz="2" w:space="0" w:color="000000"/>
               <w:start w:val="single" w:sz="2" w:space="0" w:color="000000"/>
@@ -1265,7 +1178,6 @@
             </w:pPr>
             <w:r>
               <w:rPr>
-                <w:rFonts w:ascii="Liberation Serif" w:hAnsi="Liberation Serif"/>
                 <w:sz w:val="24"/>
                 <w:szCs w:val="24"/>
               </w:rPr>
@@ -1275,7 +1187,7 @@
         </w:tc>
         <w:tc>
           <w:tcPr>
-            <w:tcW w:w="2242" w:type="dxa"/>
+            <w:tcW w:w="2243" w:type="dxa"/>
             <w:tcBorders>
               <w:top w:val="single" w:sz="2" w:space="0" w:color="000000"/>
               <w:start w:val="single" w:sz="2" w:space="0" w:color="000000"/>
@@ -1299,7 +1211,6 @@
             </w:pPr>
             <w:r>
               <w:rPr>
-                <w:rFonts w:ascii="Liberation Serif" w:hAnsi="Liberation Serif"/>
                 <w:sz w:val="24"/>
                 <w:szCs w:val="24"/>
               </w:rPr>
@@ -1333,7 +1244,6 @@
             </w:pPr>
             <w:r>
               <w:rPr>
-                <w:rFonts w:ascii="Liberation Serif" w:hAnsi="Liberation Serif"/>
                 <w:sz w:val="24"/>
                 <w:szCs w:val="24"/>
               </w:rPr>
@@ -1346,7 +1256,7 @@
         <w:trPr/>
         <w:tc>
           <w:tcPr>
-            <w:tcW w:w="2290" w:type="dxa"/>
+            <w:tcW w:w="2289" w:type="dxa"/>
             <w:tcBorders>
               <w:top w:val="single" w:sz="2" w:space="0" w:color="000000"/>
               <w:start w:val="single" w:sz="2" w:space="0" w:color="000000"/>
@@ -1371,7 +1281,6 @@
             </w:pPr>
             <w:r>
               <w:rPr>
-                <w:rFonts w:ascii="Liberation Serif" w:hAnsi="Liberation Serif"/>
                 <w:b/>
                 <w:sz w:val="24"/>
                 <w:szCs w:val="24"/>
@@ -1382,7 +1291,7 @@
         </w:tc>
         <w:tc>
           <w:tcPr>
-            <w:tcW w:w="1596" w:type="dxa"/>
+            <w:tcW w:w="1597" w:type="dxa"/>
             <w:tcBorders>
               <w:top w:val="single" w:sz="2" w:space="0" w:color="000000"/>
               <w:start w:val="single" w:sz="2" w:space="0" w:color="000000"/>
@@ -1406,7 +1315,6 @@
             </w:pPr>
             <w:r>
               <w:rPr>
-                <w:rFonts w:ascii="Liberation Serif" w:hAnsi="Liberation Serif"/>
                 <w:sz w:val="24"/>
                 <w:szCs w:val="24"/>
               </w:rPr>
@@ -1416,7 +1324,7 @@
         </w:tc>
         <w:tc>
           <w:tcPr>
-            <w:tcW w:w="1500" w:type="dxa"/>
+            <w:tcW w:w="1499" w:type="dxa"/>
             <w:tcBorders>
               <w:top w:val="single" w:sz="2" w:space="0" w:color="000000"/>
               <w:start w:val="single" w:sz="2" w:space="0" w:color="000000"/>
@@ -1440,7 +1348,6 @@
             </w:pPr>
             <w:r>
               <w:rPr>
-                <w:rFonts w:ascii="Liberation Serif" w:hAnsi="Liberation Serif"/>
                 <w:sz w:val="24"/>
                 <w:szCs w:val="24"/>
               </w:rPr>
@@ -1450,7 +1357,7 @@
         </w:tc>
         <w:tc>
           <w:tcPr>
-            <w:tcW w:w="2242" w:type="dxa"/>
+            <w:tcW w:w="2243" w:type="dxa"/>
             <w:tcBorders>
               <w:top w:val="single" w:sz="2" w:space="0" w:color="000000"/>
               <w:start w:val="single" w:sz="2" w:space="0" w:color="000000"/>
@@ -1474,7 +1381,6 @@
             </w:pPr>
             <w:r>
               <w:rPr>
-                <w:rFonts w:ascii="Liberation Serif" w:hAnsi="Liberation Serif"/>
                 <w:sz w:val="24"/>
                 <w:szCs w:val="24"/>
               </w:rPr>
@@ -1508,7 +1414,6 @@
             </w:pPr>
             <w:r>
               <w:rPr>
-                <w:rFonts w:ascii="Liberation Serif" w:hAnsi="Liberation Serif"/>
                 <w:sz w:val="24"/>
                 <w:szCs w:val="24"/>
               </w:rPr>
@@ -1521,7 +1426,7 @@
         <w:trPr/>
         <w:tc>
           <w:tcPr>
-            <w:tcW w:w="2290" w:type="dxa"/>
+            <w:tcW w:w="2289" w:type="dxa"/>
             <w:tcBorders>
               <w:top w:val="single" w:sz="2" w:space="0" w:color="000000"/>
               <w:start w:val="single" w:sz="2" w:space="0" w:color="000000"/>
@@ -1546,7 +1451,6 @@
             </w:pPr>
             <w:r>
               <w:rPr>
-                <w:rFonts w:ascii="Liberation Serif" w:hAnsi="Liberation Serif"/>
                 <w:b/>
                 <w:sz w:val="24"/>
                 <w:szCs w:val="24"/>
@@ -1557,7 +1461,7 @@
         </w:tc>
         <w:tc>
           <w:tcPr>
-            <w:tcW w:w="1596" w:type="dxa"/>
+            <w:tcW w:w="1597" w:type="dxa"/>
             <w:tcBorders>
               <w:top w:val="single" w:sz="2" w:space="0" w:color="000000"/>
               <w:start w:val="single" w:sz="2" w:space="0" w:color="000000"/>
@@ -1581,7 +1485,6 @@
             </w:pPr>
             <w:r>
               <w:rPr>
-                <w:rFonts w:ascii="Liberation Serif" w:hAnsi="Liberation Serif"/>
                 <w:sz w:val="24"/>
                 <w:szCs w:val="24"/>
               </w:rPr>
@@ -1591,7 +1494,7 @@
         </w:tc>
         <w:tc>
           <w:tcPr>
-            <w:tcW w:w="1500" w:type="dxa"/>
+            <w:tcW w:w="1499" w:type="dxa"/>
             <w:tcBorders>
               <w:top w:val="single" w:sz="2" w:space="0" w:color="000000"/>
               <w:start w:val="single" w:sz="2" w:space="0" w:color="000000"/>
@@ -1615,7 +1518,6 @@
             </w:pPr>
             <w:r>
               <w:rPr>
-                <w:rFonts w:ascii="Liberation Serif" w:hAnsi="Liberation Serif"/>
                 <w:sz w:val="24"/>
                 <w:szCs w:val="24"/>
               </w:rPr>
@@ -1625,7 +1527,7 @@
         </w:tc>
         <w:tc>
           <w:tcPr>
-            <w:tcW w:w="2242" w:type="dxa"/>
+            <w:tcW w:w="2243" w:type="dxa"/>
             <w:tcBorders>
               <w:top w:val="single" w:sz="2" w:space="0" w:color="000000"/>
               <w:start w:val="single" w:sz="2" w:space="0" w:color="000000"/>
@@ -1649,7 +1551,6 @@
             </w:pPr>
             <w:r>
               <w:rPr>
-                <w:rFonts w:ascii="Liberation Serif" w:hAnsi="Liberation Serif"/>
                 <w:sz w:val="24"/>
                 <w:szCs w:val="24"/>
               </w:rPr>
@@ -1683,7 +1584,6 @@
             </w:pPr>
             <w:r>
               <w:rPr>
-                <w:rFonts w:ascii="Liberation Serif" w:hAnsi="Liberation Serif"/>
                 <w:sz w:val="24"/>
                 <w:szCs w:val="24"/>
               </w:rPr>
@@ -1696,7 +1596,7 @@
         <w:trPr/>
         <w:tc>
           <w:tcPr>
-            <w:tcW w:w="2290" w:type="dxa"/>
+            <w:tcW w:w="2289" w:type="dxa"/>
             <w:tcBorders>
               <w:top w:val="single" w:sz="2" w:space="0" w:color="000000"/>
               <w:start w:val="single" w:sz="2" w:space="0" w:color="000000"/>
@@ -1721,7 +1621,6 @@
             </w:pPr>
             <w:r>
               <w:rPr>
-                <w:rFonts w:ascii="Liberation Serif" w:hAnsi="Liberation Serif"/>
                 <w:b/>
                 <w:sz w:val="24"/>
                 <w:szCs w:val="24"/>
@@ -1732,7 +1631,7 @@
         </w:tc>
         <w:tc>
           <w:tcPr>
-            <w:tcW w:w="1596" w:type="dxa"/>
+            <w:tcW w:w="1597" w:type="dxa"/>
             <w:tcBorders>
               <w:top w:val="single" w:sz="2" w:space="0" w:color="000000"/>
               <w:start w:val="single" w:sz="2" w:space="0" w:color="000000"/>
@@ -1756,7 +1655,6 @@
             </w:pPr>
             <w:r>
               <w:rPr>
-                <w:rFonts w:ascii="Liberation Serif" w:hAnsi="Liberation Serif"/>
                 <w:sz w:val="24"/>
                 <w:szCs w:val="24"/>
               </w:rPr>
@@ -1766,7 +1664,7 @@
         </w:tc>
         <w:tc>
           <w:tcPr>
-            <w:tcW w:w="1500" w:type="dxa"/>
+            <w:tcW w:w="1499" w:type="dxa"/>
             <w:tcBorders>
               <w:top w:val="single" w:sz="2" w:space="0" w:color="000000"/>
               <w:start w:val="single" w:sz="2" w:space="0" w:color="000000"/>
@@ -1790,7 +1688,6 @@
             </w:pPr>
             <w:r>
               <w:rPr>
-                <w:rFonts w:ascii="Liberation Serif" w:hAnsi="Liberation Serif"/>
                 <w:sz w:val="24"/>
                 <w:szCs w:val="24"/>
               </w:rPr>
@@ -1800,7 +1697,7 @@
         </w:tc>
         <w:tc>
           <w:tcPr>
-            <w:tcW w:w="2242" w:type="dxa"/>
+            <w:tcW w:w="2243" w:type="dxa"/>
             <w:tcBorders>
               <w:top w:val="single" w:sz="2" w:space="0" w:color="000000"/>
               <w:start w:val="single" w:sz="2" w:space="0" w:color="000000"/>
@@ -1824,7 +1721,6 @@
             </w:pPr>
             <w:r>
               <w:rPr>
-                <w:rFonts w:ascii="Liberation Serif" w:hAnsi="Liberation Serif"/>
                 <w:sz w:val="24"/>
                 <w:szCs w:val="24"/>
               </w:rPr>
@@ -1858,7 +1754,6 @@
             </w:pPr>
             <w:r>
               <w:rPr>
-                <w:rFonts w:ascii="Liberation Serif" w:hAnsi="Liberation Serif"/>
                 <w:sz w:val="24"/>
                 <w:szCs w:val="24"/>
               </w:rPr>
@@ -1875,7 +1770,6 @@
           <w:ilvl w:val="0"/>
           <w:numId w:val="0"/>
         </w:numPr>
-        <w:pBdr/>
         <w:bidi w:val="0"/>
         <w:spacing w:lineRule="auto" w:line="276" w:before="0" w:after="140"/>
         <w:ind w:hanging="0" w:start="0" w:end="0"/>
@@ -1889,7 +1783,6 @@
       </w:pPr>
       <w:r>
         <w:rPr>
-          <w:rFonts w:ascii="Liberation Serif" w:hAnsi="Liberation Serif"/>
           <w:b/>
           <w:sz w:val="24"/>
           <w:szCs w:val="24"/>
@@ -1903,9 +1796,7 @@
           <w:ilvl w:val="0"/>
           <w:numId w:val="5"/>
         </w:numPr>
-        <w:pBdr/>
-        <w:tabs>
-          <w:tab w:val="clear" w:pos="709"/>
+        <w:tabs>
           <w:tab w:val="left" w:pos="709" w:leader="none"/>
         </w:tabs>
         <w:bidi w:val="0"/>
@@ -1920,7 +1811,6 @@
       </w:pPr>
       <w:r>
         <w:rPr>
-          <w:rFonts w:ascii="Liberation Serif" w:hAnsi="Liberation Serif"/>
           <w:b/>
           <w:sz w:val="24"/>
           <w:szCs w:val="24"/>
@@ -1929,7 +1819,6 @@
       </w:r>
       <w:r>
         <w:rPr>
-          <w:rFonts w:ascii="Liberation Serif" w:hAnsi="Liberation Serif"/>
           <w:sz w:val="24"/>
           <w:szCs w:val="24"/>
         </w:rPr>
@@ -1937,7 +1826,6 @@
       </w:r>
       <w:r>
         <w:rPr>
-          <w:rFonts w:ascii="Liberation Serif" w:hAnsi="Liberation Serif"/>
           <w:b/>
           <w:sz w:val="24"/>
           <w:szCs w:val="24"/>
@@ -1946,7 +1834,6 @@
       </w:r>
       <w:r>
         <w:rPr>
-          <w:rFonts w:ascii="Liberation Serif" w:hAnsi="Liberation Serif"/>
           <w:sz w:val="24"/>
           <w:szCs w:val="24"/>
         </w:rPr>
@@ -1954,7 +1841,6 @@
       </w:r>
       <w:r>
         <w:rPr>
-          <w:rFonts w:ascii="Liberation Serif" w:hAnsi="Liberation Serif"/>
           <w:sz w:val="24"/>
           <w:szCs w:val="24"/>
           <w:shd w:fill="auto" w:val="clear"/>
@@ -1977,7 +1863,6 @@
       </w:pPr>
       <w:r>
         <w:rPr>
-          <w:rFonts w:ascii="Liberation Serif" w:hAnsi="Liberation Serif"/>
           <w:sz w:val="24"/>
           <w:szCs w:val="24"/>
         </w:rPr>
@@ -1991,9 +1876,7 @@
           <w:ilvl w:val="0"/>
           <w:numId w:val="6"/>
         </w:numPr>
-        <w:pBdr/>
-        <w:tabs>
-          <w:tab w:val="clear" w:pos="709"/>
+        <w:tabs>
           <w:tab w:val="left" w:pos="709" w:leader="none"/>
         </w:tabs>
         <w:bidi w:val="0"/>
@@ -2008,7 +1891,6 @@
       </w:pPr>
       <w:r>
         <w:rPr>
-          <w:rFonts w:ascii="Liberation Serif" w:hAnsi="Liberation Serif"/>
           <w:b/>
           <w:sz w:val="24"/>
           <w:szCs w:val="24"/>
@@ -2017,7 +1899,6 @@
       </w:r>
       <w:r>
         <w:rPr>
-          <w:rFonts w:ascii="Liberation Serif" w:hAnsi="Liberation Serif"/>
           <w:sz w:val="24"/>
           <w:szCs w:val="24"/>
         </w:rPr>
@@ -2025,7 +1906,6 @@
       </w:r>
       <w:r>
         <w:rPr>
-          <w:rFonts w:ascii="Liberation Serif" w:hAnsi="Liberation Serif"/>
           <w:b/>
           <w:sz w:val="24"/>
           <w:szCs w:val="24"/>
@@ -2034,7 +1914,6 @@
       </w:r>
       <w:r>
         <w:rPr>
-          <w:rFonts w:ascii="Liberation Serif" w:hAnsi="Liberation Serif"/>
           <w:sz w:val="24"/>
           <w:szCs w:val="24"/>
         </w:rPr>
@@ -2048,9 +1927,7 @@
           <w:ilvl w:val="0"/>
           <w:numId w:val="6"/>
         </w:numPr>
-        <w:pBdr/>
-        <w:tabs>
-          <w:tab w:val="clear" w:pos="709"/>
+        <w:tabs>
           <w:tab w:val="left" w:pos="709" w:leader="none"/>
         </w:tabs>
         <w:bidi w:val="0"/>
@@ -2065,7 +1942,6 @@
       </w:pPr>
       <w:r>
         <w:rPr>
-          <w:rFonts w:ascii="Liberation Serif" w:hAnsi="Liberation Serif"/>
           <w:b/>
           <w:sz w:val="24"/>
           <w:szCs w:val="24"/>
@@ -2074,7 +1950,6 @@
       </w:r>
       <w:r>
         <w:rPr>
-          <w:rFonts w:ascii="Liberation Serif" w:hAnsi="Liberation Serif"/>
           <w:sz w:val="24"/>
           <w:szCs w:val="24"/>
         </w:rPr>
@@ -2082,7 +1957,6 @@
       </w:r>
       <w:r>
         <w:rPr>
-          <w:rFonts w:ascii="Liberation Serif" w:hAnsi="Liberation Serif"/>
           <w:i/>
           <w:sz w:val="24"/>
           <w:szCs w:val="24"/>
@@ -2091,7 +1965,6 @@
       </w:r>
       <w:r>
         <w:rPr>
-          <w:rFonts w:ascii="Liberation Serif" w:hAnsi="Liberation Serif"/>
           <w:sz w:val="24"/>
           <w:szCs w:val="24"/>
         </w:rPr>
@@ -2105,9 +1978,7 @@
           <w:ilvl w:val="0"/>
           <w:numId w:val="6"/>
         </w:numPr>
-        <w:pBdr/>
-        <w:tabs>
-          <w:tab w:val="clear" w:pos="709"/>
+        <w:tabs>
           <w:tab w:val="left" w:pos="709" w:leader="none"/>
         </w:tabs>
         <w:bidi w:val="0"/>
@@ -2122,7 +1993,6 @@
       </w:pPr>
       <w:r>
         <w:rPr>
-          <w:rFonts w:ascii="Liberation Serif" w:hAnsi="Liberation Serif"/>
           <w:b/>
           <w:sz w:val="24"/>
           <w:szCs w:val="24"/>
@@ -2131,7 +2001,6 @@
       </w:r>
       <w:r>
         <w:rPr>
-          <w:rFonts w:ascii="Liberation Serif" w:hAnsi="Liberation Serif"/>
           <w:sz w:val="24"/>
           <w:szCs w:val="24"/>
         </w:rPr>
@@ -2145,7 +2014,6 @@
           <w:ilvl w:val="0"/>
           <w:numId w:val="0"/>
         </w:numPr>
-        <w:pBdr/>
         <w:bidi w:val="0"/>
         <w:spacing w:lineRule="auto" w:line="276" w:before="0" w:after="140"/>
         <w:ind w:hanging="0" w:start="0" w:end="0"/>
@@ -2158,7 +2026,6 @@
       </w:pPr>
       <w:r>
         <w:rPr>
-          <w:rFonts w:ascii="Liberation Serif" w:hAnsi="Liberation Serif"/>
           <w:sz w:val="24"/>
           <w:szCs w:val="24"/>
         </w:rPr>
@@ -2179,7 +2046,6 @@
       </w:pPr>
       <w:r>
         <w:rPr>
-          <w:rFonts w:ascii="Liberation Serif" w:hAnsi="Liberation Serif"/>
           <w:sz w:val="24"/>
           <w:szCs w:val="24"/>
         </w:rPr>
@@ -2200,9 +2066,9 @@
         </w:tblCellMar>
       </w:tblPr>
       <w:tblGrid>
-        <w:gridCol w:w="2108"/>
+        <w:gridCol w:w="2107"/>
         <w:gridCol w:w="3523"/>
-        <w:gridCol w:w="4007"/>
+        <w:gridCol w:w="4008"/>
       </w:tblGrid>
       <w:tr>
         <w:trPr>
@@ -2210,7 +2076,7 @@
         </w:trPr>
         <w:tc>
           <w:tcPr>
-            <w:tcW w:w="2108" w:type="dxa"/>
+            <w:tcW w:w="2107" w:type="dxa"/>
             <w:tcBorders>
               <w:top w:val="single" w:sz="2" w:space="0" w:color="000000"/>
               <w:start w:val="single" w:sz="2" w:space="0" w:color="000000"/>
@@ -2231,7 +2097,6 @@
             <w:r>
               <w:rPr>
                 <w:rStyle w:val="Strong"/>
-                <w:rFonts w:ascii="Liberation Serif" w:hAnsi="Liberation Serif"/>
                 <w:sz w:val="24"/>
                 <w:szCs w:val="24"/>
               </w:rPr>
@@ -2262,7 +2127,6 @@
             <w:r>
               <w:rPr>
                 <w:rStyle w:val="Strong"/>
-                <w:rFonts w:ascii="Liberation Serif" w:hAnsi="Liberation Serif"/>
                 <w:sz w:val="24"/>
                 <w:szCs w:val="24"/>
               </w:rPr>
@@ -2272,7 +2136,7 @@
         </w:tc>
         <w:tc>
           <w:tcPr>
-            <w:tcW w:w="4007" w:type="dxa"/>
+            <w:tcW w:w="4008" w:type="dxa"/>
             <w:tcBorders>
               <w:top w:val="single" w:sz="2" w:space="0" w:color="000000"/>
               <w:start w:val="single" w:sz="2" w:space="0" w:color="000000"/>
@@ -2293,7 +2157,6 @@
             <w:r>
               <w:rPr>
                 <w:rStyle w:val="Strong"/>
-                <w:rFonts w:ascii="Liberation Serif" w:hAnsi="Liberation Serif"/>
                 <w:sz w:val="24"/>
                 <w:szCs w:val="24"/>
               </w:rPr>
@@ -2306,7 +2169,7 @@
         <w:trPr/>
         <w:tc>
           <w:tcPr>
-            <w:tcW w:w="2108" w:type="dxa"/>
+            <w:tcW w:w="2107" w:type="dxa"/>
             <w:tcBorders>
               <w:top w:val="single" w:sz="2" w:space="0" w:color="000000"/>
               <w:start w:val="single" w:sz="2" w:space="0" w:color="000000"/>
@@ -2331,7 +2194,6 @@
             </w:pPr>
             <w:r>
               <w:rPr>
-                <w:rFonts w:ascii="Liberation Serif" w:hAnsi="Liberation Serif"/>
                 <w:b/>
                 <w:sz w:val="24"/>
                 <w:szCs w:val="24"/>
@@ -2366,7 +2228,6 @@
             </w:pPr>
             <w:r>
               <w:rPr>
-                <w:rFonts w:ascii="Liberation Serif" w:hAnsi="Liberation Serif"/>
                 <w:b/>
                 <w:sz w:val="24"/>
                 <w:szCs w:val="24"/>
@@ -2375,7 +2236,6 @@
             </w:r>
             <w:r>
               <w:rPr>
-                <w:rFonts w:ascii="Liberation Serif" w:hAnsi="Liberation Serif"/>
                 <w:sz w:val="24"/>
                 <w:szCs w:val="24"/>
               </w:rPr>
@@ -2385,7 +2245,7 @@
         </w:tc>
         <w:tc>
           <w:tcPr>
-            <w:tcW w:w="4007" w:type="dxa"/>
+            <w:tcW w:w="4008" w:type="dxa"/>
             <w:tcBorders>
               <w:top w:val="single" w:sz="2" w:space="0" w:color="000000"/>
               <w:start w:val="single" w:sz="2" w:space="0" w:color="000000"/>
@@ -2409,7 +2269,6 @@
             </w:pPr>
             <w:r>
               <w:rPr>
-                <w:rFonts w:ascii="Liberation Serif" w:hAnsi="Liberation Serif"/>
                 <w:b/>
                 <w:sz w:val="24"/>
                 <w:szCs w:val="24"/>
@@ -2418,7 +2277,6 @@
             </w:r>
             <w:r>
               <w:rPr>
-                <w:rFonts w:ascii="Liberation Serif" w:hAnsi="Liberation Serif"/>
                 <w:sz w:val="24"/>
                 <w:szCs w:val="24"/>
               </w:rPr>
@@ -2426,7 +2284,6 @@
             </w:r>
             <w:r>
               <w:rPr>
-                <w:rFonts w:ascii="Liberation Serif" w:hAnsi="Liberation Serif"/>
                 <w:b/>
                 <w:sz w:val="24"/>
                 <w:szCs w:val="24"/>
@@ -2435,7 +2292,6 @@
             </w:r>
             <w:r>
               <w:rPr>
-                <w:rFonts w:ascii="Liberation Serif" w:hAnsi="Liberation Serif"/>
                 <w:sz w:val="24"/>
                 <w:szCs w:val="24"/>
               </w:rPr>
@@ -2448,7 +2304,7 @@
         <w:trPr/>
         <w:tc>
           <w:tcPr>
-            <w:tcW w:w="2108" w:type="dxa"/>
+            <w:tcW w:w="2107" w:type="dxa"/>
             <w:tcBorders>
               <w:top w:val="single" w:sz="2" w:space="0" w:color="000000"/>
               <w:start w:val="single" w:sz="2" w:space="0" w:color="000000"/>
@@ -2473,7 +2329,6 @@
             </w:pPr>
             <w:r>
               <w:rPr>
-                <w:rFonts w:ascii="Liberation Serif" w:hAnsi="Liberation Serif"/>
                 <w:b/>
                 <w:sz w:val="24"/>
                 <w:szCs w:val="24"/>
@@ -2508,7 +2363,6 @@
             </w:pPr>
             <w:r>
               <w:rPr>
-                <w:rFonts w:ascii="Liberation Serif" w:hAnsi="Liberation Serif"/>
                 <w:b/>
                 <w:sz w:val="24"/>
                 <w:szCs w:val="24"/>
@@ -2517,7 +2371,6 @@
             </w:r>
             <w:r>
               <w:rPr>
-                <w:rFonts w:ascii="Liberation Serif" w:hAnsi="Liberation Serif"/>
                 <w:sz w:val="24"/>
                 <w:szCs w:val="24"/>
               </w:rPr>
@@ -2527,7 +2380,7 @@
         </w:tc>
         <w:tc>
           <w:tcPr>
-            <w:tcW w:w="4007" w:type="dxa"/>
+            <w:tcW w:w="4008" w:type="dxa"/>
             <w:tcBorders>
               <w:top w:val="single" w:sz="2" w:space="0" w:color="000000"/>
               <w:start w:val="single" w:sz="2" w:space="0" w:color="000000"/>
@@ -2551,7 +2404,6 @@
             </w:pPr>
             <w:r>
               <w:rPr>
-                <w:rFonts w:ascii="Liberation Serif" w:hAnsi="Liberation Serif"/>
                 <w:b/>
                 <w:sz w:val="24"/>
                 <w:szCs w:val="24"/>
@@ -2560,7 +2412,6 @@
             </w:r>
             <w:r>
               <w:rPr>
-                <w:rFonts w:ascii="Liberation Serif" w:hAnsi="Liberation Serif"/>
                 <w:sz w:val="24"/>
                 <w:szCs w:val="24"/>
               </w:rPr>
@@ -2568,7 +2419,6 @@
             </w:r>
             <w:r>
               <w:rPr>
-                <w:rFonts w:ascii="Liberation Serif" w:hAnsi="Liberation Serif"/>
                 <w:b/>
                 <w:sz w:val="24"/>
                 <w:szCs w:val="24"/>
@@ -2577,7 +2427,6 @@
             </w:r>
             <w:r>
               <w:rPr>
-                <w:rFonts w:ascii="Liberation Serif" w:hAnsi="Liberation Serif"/>
                 <w:sz w:val="24"/>
                 <w:szCs w:val="24"/>
               </w:rPr>
@@ -2585,7 +2434,6 @@
             </w:r>
             <w:r>
               <w:rPr>
-                <w:rFonts w:ascii="Liberation Serif" w:hAnsi="Liberation Serif"/>
                 <w:b/>
                 <w:sz w:val="24"/>
                 <w:szCs w:val="24"/>
@@ -2594,7 +2442,6 @@
             </w:r>
             <w:r>
               <w:rPr>
-                <w:rFonts w:ascii="Liberation Serif" w:hAnsi="Liberation Serif"/>
                 <w:sz w:val="24"/>
                 <w:szCs w:val="24"/>
               </w:rPr>
@@ -2607,7 +2454,7 @@
         <w:trPr/>
         <w:tc>
           <w:tcPr>
-            <w:tcW w:w="2108" w:type="dxa"/>
+            <w:tcW w:w="2107" w:type="dxa"/>
             <w:tcBorders>
               <w:top w:val="single" w:sz="2" w:space="0" w:color="000000"/>
               <w:start w:val="single" w:sz="2" w:space="0" w:color="000000"/>
@@ -2632,7 +2479,6 @@
             </w:pPr>
             <w:r>
               <w:rPr>
-                <w:rFonts w:ascii="Liberation Serif" w:hAnsi="Liberation Serif"/>
                 <w:b/>
                 <w:sz w:val="24"/>
                 <w:szCs w:val="24"/>
@@ -2667,7 +2513,6 @@
             </w:pPr>
             <w:r>
               <w:rPr>
-                <w:rFonts w:ascii="Liberation Serif" w:hAnsi="Liberation Serif"/>
                 <w:b/>
                 <w:sz w:val="24"/>
                 <w:szCs w:val="24"/>
@@ -2676,7 +2521,6 @@
             </w:r>
             <w:r>
               <w:rPr>
-                <w:rFonts w:ascii="Liberation Serif" w:hAnsi="Liberation Serif"/>
                 <w:sz w:val="24"/>
                 <w:szCs w:val="24"/>
               </w:rPr>
@@ -2686,7 +2530,7 @@
         </w:tc>
         <w:tc>
           <w:tcPr>
-            <w:tcW w:w="4007" w:type="dxa"/>
+            <w:tcW w:w="4008" w:type="dxa"/>
             <w:tcBorders>
               <w:top w:val="single" w:sz="2" w:space="0" w:color="000000"/>
               <w:start w:val="single" w:sz="2" w:space="0" w:color="000000"/>
@@ -2710,7 +2554,6 @@
             </w:pPr>
             <w:r>
               <w:rPr>
-                <w:rFonts w:ascii="Liberation Serif" w:hAnsi="Liberation Serif"/>
                 <w:b/>
                 <w:sz w:val="24"/>
                 <w:szCs w:val="24"/>
@@ -2719,7 +2562,6 @@
             </w:r>
             <w:r>
               <w:rPr>
-                <w:rFonts w:ascii="Liberation Serif" w:hAnsi="Liberation Serif"/>
                 <w:sz w:val="24"/>
                 <w:szCs w:val="24"/>
               </w:rPr>
@@ -2727,7 +2569,6 @@
             </w:r>
             <w:r>
               <w:rPr>
-                <w:rFonts w:ascii="Liberation Serif" w:hAnsi="Liberation Serif"/>
                 <w:b/>
                 <w:sz w:val="24"/>
                 <w:szCs w:val="24"/>
@@ -2736,7 +2577,6 @@
             </w:r>
             <w:r>
               <w:rPr>
-                <w:rFonts w:ascii="Liberation Serif" w:hAnsi="Liberation Serif"/>
                 <w:sz w:val="24"/>
                 <w:szCs w:val="24"/>
               </w:rPr>
@@ -2744,7 +2584,6 @@
             </w:r>
             <w:r>
               <w:rPr>
-                <w:rFonts w:ascii="Liberation Serif" w:hAnsi="Liberation Serif"/>
                 <w:i/>
                 <w:sz w:val="24"/>
                 <w:szCs w:val="24"/>
@@ -2753,7 +2592,6 @@
             </w:r>
             <w:r>
               <w:rPr>
-                <w:rFonts w:ascii="Liberation Serif" w:hAnsi="Liberation Serif"/>
                 <w:sz w:val="24"/>
                 <w:szCs w:val="24"/>
               </w:rPr>
@@ -2778,7 +2616,6 @@
       </w:pPr>
       <w:r>
         <w:rPr>
-          <w:rFonts w:ascii="Liberation Serif" w:hAnsi="Liberation Serif"/>
           <w:sz w:val="24"/>
           <w:szCs w:val="24"/>
         </w:rPr>
@@ -2799,7 +2636,6 @@
       </w:pPr>
       <w:r>
         <w:rPr>
-          <w:rFonts w:ascii="Liberation Serif" w:hAnsi="Liberation Serif"/>
           <w:sz w:val="24"/>
           <w:szCs w:val="24"/>
         </w:rPr>
@@ -2808,6 +2644,10 @@
     <w:p>
       <w:pPr>
         <w:pStyle w:val="Heading4"/>
+        <w:numPr>
+          <w:ilvl w:val="3"/>
+          <w:numId w:val="1"/>
+        </w:numPr>
         <w:bidi w:val="0"/>
         <w:spacing w:lineRule="auto" w:line="276" w:before="0" w:after="140"/>
         <w:ind w:hanging="0" w:start="0" w:end="0"/>
@@ -2844,15 +2684,24 @@
       </w:pPr>
       <w:r>
         <w:rPr>
-          <w:rFonts w:ascii="Liberation Serif" w:hAnsi="Liberation Serif"/>
           <w:b/>
           <w:sz w:val="24"/>
           <w:szCs w:val="24"/>
         </w:rPr>
         <w:tab/>
         <w:tab/>
-        <w:t>[Append Simulation Link Here]</w:t>
-      </w:r>
+      </w:r>
+      <w:hyperlink r:id="rId5">
+        <w:r>
+          <w:rPr>
+            <w:rStyle w:val="Hyperlink"/>
+            <w:b/>
+            <w:sz w:val="24"/>
+            <w:szCs w:val="24"/>
+          </w:rPr>
+          <w:t>https://erick254.app.n8n.cloud/workflow/yzSG9rV7XXSnTDuX</w:t>
+        </w:r>
+      </w:hyperlink>
     </w:p>
     <w:p>
       <w:pPr>
@@ -2870,7 +2719,6 @@
       </w:pPr>
       <w:r>
         <w:rPr>
-          <w:rFonts w:ascii="Liberation Serif" w:hAnsi="Liberation Serif"/>
           <w:b/>
           <w:sz w:val="24"/>
           <w:szCs w:val="24"/>
@@ -2883,6 +2731,7 @@
       <w:pgMar w:left="1134" w:right="1134" w:gutter="0" w:header="1134" w:top="2383" w:footer="0" w:bottom="1134"/>
       <w:formProt w:val="false"/>
       <w:textDirection w:val="lrTb"/>
+      <w:docGrid w:type="default" w:linePitch="100" w:charSpace="0"/>
     </w:sectPr>
   </w:body>
 </w:document>
@@ -2893,6 +2742,112 @@
   <w:p>
     <w:pPr>
       <w:pStyle w:val="Header"/>
+      <w:rPr/>
+    </w:pPr>
+    <w:r>
+      <w:rPr/>
+    </w:r>
+  </w:p>
+</w:hdr>
+</file>
+
+<file path=word/header2.xml><?xml version="1.0" encoding="utf-8"?>
+<w:hdr xmlns:o="urn:schemas-microsoft-com:office:office" xmlns:r="http://schemas.openxmlformats.org/officeDocument/2006/relationships" xmlns:v="urn:schemas-microsoft-com:vml" xmlns:w="http://schemas.openxmlformats.org/wordprocessingml/2006/main" xmlns:w10="urn:schemas-microsoft-com:office:word" xmlns:wp="http://schemas.openxmlformats.org/drawingml/2006/wordprocessingDrawing" xmlns:pic="http://schemas.openxmlformats.org/drawingml/2006/picture" xmlns:wps="http://schemas.microsoft.com/office/word/2010/wordprocessingShape" xmlns:wpg="http://schemas.microsoft.com/office/word/2010/wordprocessingGroup" xmlns:mc="http://schemas.openxmlformats.org/markup-compatibility/2006" xmlns:wp14="http://schemas.microsoft.com/office/word/2010/wordprocessingDrawing" xmlns:w14="http://schemas.microsoft.com/office/word/2010/wordml" xmlns:w15="http://schemas.microsoft.com/office/word/2012/wordml" mc:Ignorable="w14 wp14 w15">
+  <w:p>
+    <w:pPr>
+      <w:pStyle w:val="Header"/>
+      <w:bidi w:val="0"/>
+      <w:jc w:val="center"/>
+      <w:rPr>
+        <w:b/>
+        <w:bCs/>
+        <w:i w:val="false"/>
+        <w:i w:val="false"/>
+        <w:iCs w:val="false"/>
+        <w:sz w:val="28"/>
+        <w:szCs w:val="28"/>
+        <w:u w:val="single"/>
+      </w:rPr>
+    </w:pPr>
+    <w:r>
+      <w:rPr>
+        <w:b/>
+        <w:bCs/>
+        <w:i w:val="false"/>
+        <w:iCs w:val="false"/>
+        <w:sz w:val="28"/>
+        <w:szCs w:val="28"/>
+        <w:u w:val="single"/>
+      </w:rPr>
+      <w:t>ERICK WAMBUGU</w:t>
+    </w:r>
+  </w:p>
+  <w:p>
+    <w:pPr>
+      <w:pStyle w:val="Header"/>
+      <w:bidi w:val="0"/>
+      <w:jc w:val="center"/>
+      <w:rPr>
+        <w:b/>
+        <w:bCs/>
+        <w:i w:val="false"/>
+        <w:i w:val="false"/>
+        <w:iCs w:val="false"/>
+        <w:sz w:val="28"/>
+        <w:szCs w:val="28"/>
+        <w:u w:val="single"/>
+      </w:rPr>
+    </w:pPr>
+    <w:r>
+      <w:rPr>
+        <w:b/>
+        <w:bCs/>
+        <w:i w:val="false"/>
+        <w:iCs w:val="false"/>
+        <w:sz w:val="28"/>
+        <w:szCs w:val="28"/>
+        <w:u w:val="single"/>
+      </w:rPr>
+      <w:t xml:space="preserve">PLP: AI FOR SOFTWARE ENGINEERING </w:t>
+    </w:r>
+  </w:p>
+  <w:p>
+    <w:pPr>
+      <w:pStyle w:val="Header"/>
+      <w:bidi w:val="0"/>
+      <w:jc w:val="center"/>
+      <w:rPr>
+        <w:b/>
+        <w:bCs/>
+        <w:i w:val="false"/>
+        <w:i w:val="false"/>
+        <w:iCs w:val="false"/>
+        <w:sz w:val="28"/>
+        <w:szCs w:val="28"/>
+        <w:u w:val="single"/>
+      </w:rPr>
+    </w:pPr>
+    <w:r>
+      <w:rPr>
+        <w:b/>
+        <w:bCs/>
+        <w:i w:val="false"/>
+        <w:iCs w:val="false"/>
+        <w:sz w:val="28"/>
+        <w:szCs w:val="28"/>
+        <w:u w:val="single"/>
+      </w:rPr>
+      <w:t>WEEK8 : AI AGENTS Q2</w:t>
+    </w:r>
+  </w:p>
+</w:hdr>
+</file>
+
+<file path=word/header3.xml><?xml version="1.0" encoding="utf-8"?>
+<w:hdr xmlns:o="urn:schemas-microsoft-com:office:office" xmlns:r="http://schemas.openxmlformats.org/officeDocument/2006/relationships" xmlns:v="urn:schemas-microsoft-com:vml" xmlns:w="http://schemas.openxmlformats.org/wordprocessingml/2006/main" xmlns:w10="urn:schemas-microsoft-com:office:word" xmlns:wp="http://schemas.openxmlformats.org/drawingml/2006/wordprocessingDrawing" xmlns:pic="http://schemas.openxmlformats.org/drawingml/2006/picture" xmlns:wps="http://schemas.microsoft.com/office/word/2010/wordprocessingShape" xmlns:wpg="http://schemas.microsoft.com/office/word/2010/wordprocessingGroup" xmlns:mc="http://schemas.openxmlformats.org/markup-compatibility/2006" xmlns:wp14="http://schemas.microsoft.com/office/word/2010/wordprocessingDrawing" xmlns:w14="http://schemas.microsoft.com/office/word/2010/wordml" xmlns:w15="http://schemas.microsoft.com/office/word/2012/wordml" mc:Ignorable="w14 wp14 w15">
+  <w:p>
+    <w:pPr>
+      <w:pStyle w:val="Header"/>
       <w:bidi w:val="0"/>
       <w:jc w:val="center"/>
       <w:rPr>
@@ -2985,7 +2940,6 @@
   <w:abstractNum w:abstractNumId="1">
     <w:lvl w:ilvl="0">
       <w:start w:val="1"/>
-      <w:pStyle w:val="Heading1"/>
       <w:numFmt w:val="none"/>
       <w:suff w:val="nothing"/>
       <w:lvlText w:val=""/>
@@ -2996,10 +2950,10 @@
         </w:tabs>
         <w:ind w:start="0" w:hanging="0"/>
       </w:pPr>
+      <w:rPr/>
     </w:lvl>
     <w:lvl w:ilvl="1">
       <w:start w:val="1"/>
-      <w:pStyle w:val="Heading2"/>
       <w:numFmt w:val="none"/>
       <w:suff w:val="nothing"/>
       <w:lvlText w:val=""/>
@@ -3010,10 +2964,10 @@
         </w:tabs>
         <w:ind w:start="0" w:hanging="0"/>
       </w:pPr>
+      <w:rPr/>
     </w:lvl>
     <w:lvl w:ilvl="2">
       <w:start w:val="1"/>
-      <w:pStyle w:val="Heading3"/>
       <w:numFmt w:val="none"/>
       <w:suff w:val="nothing"/>
       <w:lvlText w:val=""/>
@@ -3024,10 +2978,10 @@
         </w:tabs>
         <w:ind w:start="0" w:hanging="0"/>
       </w:pPr>
+      <w:rPr/>
     </w:lvl>
     <w:lvl w:ilvl="3">
       <w:start w:val="1"/>
-      <w:pStyle w:val="Heading4"/>
       <w:numFmt w:val="none"/>
       <w:suff w:val="nothing"/>
       <w:lvlText w:val=""/>
@@ -3038,10 +2992,10 @@
         </w:tabs>
         <w:ind w:start="0" w:hanging="0"/>
       </w:pPr>
+      <w:rPr/>
     </w:lvl>
     <w:lvl w:ilvl="4">
       <w:start w:val="1"/>
-      <w:pStyle w:val="Heading5"/>
       <w:numFmt w:val="none"/>
       <w:suff w:val="nothing"/>
       <w:lvlText w:val=""/>
@@ -3052,10 +3006,10 @@
         </w:tabs>
         <w:ind w:start="0" w:hanging="0"/>
       </w:pPr>
+      <w:rPr/>
     </w:lvl>
     <w:lvl w:ilvl="5">
       <w:start w:val="1"/>
-      <w:pStyle w:val="Heading6"/>
       <w:numFmt w:val="none"/>
       <w:suff w:val="nothing"/>
       <w:lvlText w:val=""/>
@@ -3066,10 +3020,10 @@
         </w:tabs>
         <w:ind w:start="0" w:hanging="0"/>
       </w:pPr>
+      <w:rPr/>
     </w:lvl>
     <w:lvl w:ilvl="6">
       <w:start w:val="1"/>
-      <w:pStyle w:val="Heading7"/>
       <w:numFmt w:val="none"/>
       <w:suff w:val="nothing"/>
       <w:lvlText w:val=""/>
@@ -3080,10 +3034,10 @@
         </w:tabs>
         <w:ind w:start="0" w:hanging="0"/>
       </w:pPr>
+      <w:rPr/>
     </w:lvl>
     <w:lvl w:ilvl="7">
       <w:start w:val="1"/>
-      <w:pStyle w:val="Heading8"/>
       <w:numFmt w:val="none"/>
       <w:suff w:val="nothing"/>
       <w:lvlText w:val=""/>
@@ -3094,10 +3048,10 @@
         </w:tabs>
         <w:ind w:start="0" w:hanging="0"/>
       </w:pPr>
+      <w:rPr/>
     </w:lvl>
     <w:lvl w:ilvl="8">
       <w:start w:val="1"/>
-      <w:pStyle w:val="Heading9"/>
       <w:numFmt w:val="none"/>
       <w:suff w:val="nothing"/>
       <w:lvlText w:val=""/>
@@ -3108,6 +3062,7 @@
         </w:tabs>
         <w:ind w:start="0" w:hanging="0"/>
       </w:pPr>
+      <w:rPr/>
     </w:lvl>
   </w:abstractNum>
   <w:abstractNum w:abstractNumId="2">
@@ -3793,6 +3748,125 @@
       <w:rPr>
         <w:rFonts w:ascii="Symbol" w:hAnsi="Symbol" w:cs="Symbol" w:hint="default"/>
       </w:rPr>
+    </w:lvl>
+  </w:abstractNum>
+  <w:abstractNum w:abstractNumId="7">
+    <w:lvl w:ilvl="0">
+      <w:start w:val="1"/>
+      <w:numFmt w:val="none"/>
+      <w:suff w:val="nothing"/>
+      <w:lvlText w:val=""/>
+      <w:lvlJc w:val="start"/>
+      <w:pPr>
+        <w:tabs>
+          <w:tab w:val="num" w:pos="0"/>
+        </w:tabs>
+        <w:ind w:start="0" w:hanging="0"/>
+      </w:pPr>
+    </w:lvl>
+    <w:lvl w:ilvl="1">
+      <w:start w:val="1"/>
+      <w:numFmt w:val="none"/>
+      <w:suff w:val="nothing"/>
+      <w:lvlText w:val=""/>
+      <w:lvlJc w:val="start"/>
+      <w:pPr>
+        <w:tabs>
+          <w:tab w:val="num" w:pos="0"/>
+        </w:tabs>
+        <w:ind w:start="0" w:hanging="0"/>
+      </w:pPr>
+    </w:lvl>
+    <w:lvl w:ilvl="2">
+      <w:start w:val="1"/>
+      <w:numFmt w:val="none"/>
+      <w:suff w:val="nothing"/>
+      <w:lvlText w:val=""/>
+      <w:lvlJc w:val="start"/>
+      <w:pPr>
+        <w:tabs>
+          <w:tab w:val="num" w:pos="0"/>
+        </w:tabs>
+        <w:ind w:start="0" w:hanging="0"/>
+      </w:pPr>
+    </w:lvl>
+    <w:lvl w:ilvl="3">
+      <w:start w:val="1"/>
+      <w:numFmt w:val="none"/>
+      <w:suff w:val="nothing"/>
+      <w:lvlText w:val=""/>
+      <w:lvlJc w:val="start"/>
+      <w:pPr>
+        <w:tabs>
+          <w:tab w:val="num" w:pos="0"/>
+        </w:tabs>
+        <w:ind w:start="0" w:hanging="0"/>
+      </w:pPr>
+    </w:lvl>
+    <w:lvl w:ilvl="4">
+      <w:start w:val="1"/>
+      <w:numFmt w:val="none"/>
+      <w:suff w:val="nothing"/>
+      <w:lvlText w:val=""/>
+      <w:lvlJc w:val="start"/>
+      <w:pPr>
+        <w:tabs>
+          <w:tab w:val="num" w:pos="0"/>
+        </w:tabs>
+        <w:ind w:start="0" w:hanging="0"/>
+      </w:pPr>
+    </w:lvl>
+    <w:lvl w:ilvl="5">
+      <w:start w:val="1"/>
+      <w:numFmt w:val="none"/>
+      <w:suff w:val="nothing"/>
+      <w:lvlText w:val=""/>
+      <w:lvlJc w:val="start"/>
+      <w:pPr>
+        <w:tabs>
+          <w:tab w:val="num" w:pos="0"/>
+        </w:tabs>
+        <w:ind w:start="0" w:hanging="0"/>
+      </w:pPr>
+    </w:lvl>
+    <w:lvl w:ilvl="6">
+      <w:start w:val="1"/>
+      <w:numFmt w:val="none"/>
+      <w:suff w:val="nothing"/>
+      <w:lvlText w:val=""/>
+      <w:lvlJc w:val="start"/>
+      <w:pPr>
+        <w:tabs>
+          <w:tab w:val="num" w:pos="0"/>
+        </w:tabs>
+        <w:ind w:start="0" w:hanging="0"/>
+      </w:pPr>
+    </w:lvl>
+    <w:lvl w:ilvl="7">
+      <w:start w:val="1"/>
+      <w:numFmt w:val="none"/>
+      <w:suff w:val="nothing"/>
+      <w:lvlText w:val=""/>
+      <w:lvlJc w:val="start"/>
+      <w:pPr>
+        <w:tabs>
+          <w:tab w:val="num" w:pos="0"/>
+        </w:tabs>
+        <w:ind w:start="0" w:hanging="0"/>
+      </w:pPr>
+    </w:lvl>
+    <w:lvl w:ilvl="8">
+      <w:start w:val="1"/>
+      <w:numFmt w:val="none"/>
+      <w:suff w:val="nothing"/>
+      <w:lvlText w:val=""/>
+      <w:lvlJc w:val="start"/>
+      <w:pPr>
+        <w:tabs>
+          <w:tab w:val="num" w:pos="0"/>
+        </w:tabs>
+        <w:ind w:start="0" w:hanging="0"/>
+      </w:pPr>
     </w:lvl>
   </w:abstractNum>
   <w:num w:numId="1">
@@ -3813,6 +3887,9 @@
   <w:num w:numId="6">
     <w:abstractNumId w:val="6"/>
   </w:num>
+  <w:num w:numId="7">
+    <w:abstractNumId w:val="7"/>
+  </w:num>
 </w:numbering>
 </file>
 
@@ -3830,7 +3907,6 @@
     </w:rPrDefault>
     <w:pPrDefault>
       <w:pPr>
-        <w:widowControl/>
         <w:suppressAutoHyphens w:val="true"/>
       </w:pPr>
     </w:pPrDefault>
@@ -3840,7 +3916,10 @@
     <w:qFormat/>
     <w:pPr>
       <w:widowControl/>
+      <w:suppressAutoHyphens w:val="true"/>
       <w:bidi w:val="0"/>
+      <w:spacing w:before="0" w:after="0"/>
+      <w:jc w:val="start"/>
     </w:pPr>
     <w:rPr>
       <w:rFonts w:ascii="Liberation Serif" w:hAnsi="Liberation Serif" w:eastAsia="Noto Serif CJK SC" w:cs="Lohit Devanagari"/>
@@ -4031,8 +4110,8 @@
       <w:szCs w:val="18"/>
     </w:rPr>
   </w:style>
-  <w:style w:type="character" w:styleId="Bullets">
-    <w:name w:val="Bullets"/>
+  <w:style w:type="character" w:styleId="Bulletsuser">
+    <w:name w:val="Bullets (user)"/>
     <w:qFormat/>
     <w:rPr>
       <w:rFonts w:ascii="OpenSymbol" w:hAnsi="OpenSymbol" w:eastAsia="OpenSymbol" w:cs="OpenSymbol"/>
@@ -4050,6 +4129,13 @@
     <w:name w:val="Numbering Symbols"/>
     <w:qFormat/>
     <w:rPr/>
+  </w:style>
+  <w:style w:type="character" w:styleId="Hyperlink">
+    <w:name w:val="Hyperlink"/>
+    <w:rPr>
+      <w:color w:val="000080"/>
+      <w:u w:val="single"/>
+    </w:rPr>
   </w:style>
   <w:style w:type="paragraph" w:styleId="Heading">
     <w:name w:val="Heading"/>

</xml_diff>